<commit_message>
last updates @ work
</commit_message>
<xml_diff>
--- a/C742 Project - Final.docx
+++ b/C742 Project - Final.docx
@@ -62,47 +62,7 @@
           <w:sz w:val="21"/>
           <w:szCs w:val="21"/>
         </w:rPr>
-        <w:t>The python script utilizes the beautiful soup library to parse the HTML from the link provided. After extracting the HTML from the webpage into memory, the script will use the beaut</w:t>
-      </w:r>
-      <w:r>
-        <w:rPr>
-          <w:rFonts w:ascii="Arial" w:hAnsi="Arial" w:cs="Arial"/>
-          <w:color w:val="333333"/>
-          <w:spacing w:val="8"/>
-          <w:sz w:val="21"/>
-          <w:szCs w:val="21"/>
-        </w:rPr>
-        <w:t>iful soup library to find</w:t>
-      </w:r>
-      <w:r>
-        <w:rPr>
-          <w:rFonts w:ascii="Arial" w:hAnsi="Arial" w:cs="Arial"/>
-          <w:color w:val="333333"/>
-          <w:spacing w:val="8"/>
-          <w:sz w:val="21"/>
-          <w:szCs w:val="21"/>
-        </w:rPr>
-        <w:t xml:space="preserve"> the ‘A’ elements that contain ‘HREF’ links. The list</w:t>
-      </w:r>
-      <w:r>
-        <w:rPr>
-          <w:rFonts w:ascii="Arial" w:hAnsi="Arial" w:cs="Arial"/>
-          <w:color w:val="333333"/>
-          <w:spacing w:val="8"/>
-          <w:sz w:val="21"/>
-          <w:szCs w:val="21"/>
-        </w:rPr>
-        <w:t xml:space="preserve"> returned is specifically</w:t>
-      </w:r>
-      <w:r>
-        <w:rPr>
-          <w:rFonts w:ascii="Arial" w:hAnsi="Arial" w:cs="Arial"/>
-          <w:color w:val="333333"/>
-          <w:spacing w:val="8"/>
-          <w:sz w:val="21"/>
-          <w:szCs w:val="21"/>
-        </w:rPr>
-        <w:t xml:space="preserve"> the links from the webpage</w:t>
+        <w:t>The python script utilizes the beautiful soup library to parse the HTML from the link provided. After extracting the HTML from the webpage into memory, the script will use the beautiful soup library to find the ‘A’ elements that contain ‘HREF’ links. The list returned is specifically the links from the webpage</w:t>
       </w:r>
     </w:p>
     <w:p>
@@ -264,17 +224,7 @@
           <w:sz w:val="21"/>
           <w:szCs w:val="21"/>
         </w:rPr>
-        <w:t xml:space="preserve"> to a Boolean value based on whether the link provided starts with HTTP or not.</w:t>
-      </w:r>
-      <w:r>
-        <w:rPr>
-          <w:rFonts w:ascii="Arial" w:hAnsi="Arial" w:cs="Arial"/>
-          <w:color w:val="333333"/>
-          <w:spacing w:val="8"/>
-          <w:sz w:val="21"/>
-          <w:szCs w:val="21"/>
-        </w:rPr>
-        <w:t xml:space="preserve"> If the links starts with http it is a good indicator that it is an external link.</w:t>
+        <w:t xml:space="preserve"> to a Boolean value based on whether the link provided starts with HTTP or not. If the links starts with http it is a good indicator that it is an external link.</w:t>
       </w:r>
     </w:p>
     <w:p>
@@ -757,18 +707,17 @@
     </w:p>
     <w:p>
       <w:r>
-        <w:t>See popDifferences</w:t>
-      </w:r>
-      <w:r>
-        <w:t>PartJ</w:t>
-      </w:r>
-      <w:r>
-        <w:t>.csv</w:t>
-      </w:r>
-    </w:p>
-    <w:p>
-      <w:r>
-        <w:t>See sqlQueryResults.jpg</w:t>
+        <w:t>See popDifferencesPartJ.csv</w:t>
+      </w:r>
+    </w:p>
+    <w:p>
+      <w:r>
+        <w:t>S</w:t>
+      </w:r>
+      <w:bookmarkStart w:id="0" w:name="_GoBack"/>
+      <w:bookmarkEnd w:id="0"/>
+      <w:r>
+        <w:t>ee sqlQueryResults.jpg</w:t>
       </w:r>
     </w:p>
     <w:p>
@@ -835,25 +784,7 @@
         <w:rPr>
           <w:highlight w:val="lightGray"/>
         </w:rPr>
-        <w:t>="insert into pop2016</w:t>
-      </w:r>
-      <w:r>
-        <w:rPr>
-          <w:highlight w:val="lightGray"/>
-        </w:rPr>
-        <w:t>(year</w:t>
-      </w:r>
-      <w:r>
-        <w:rPr>
-          <w:highlight w:val="lightGray"/>
-        </w:rPr>
-        <w:t>, state, population) Values(2016</w:t>
-      </w:r>
-      <w:r>
-        <w:rPr>
-          <w:highlight w:val="lightGray"/>
-        </w:rPr>
-        <w:t>,'"&amp;M10&amp;"',"&amp;N10&amp;");"</w:t>
+        <w:t>="insert into pop2016(year, state, population) Values(2016,'"&amp;M10&amp;"',"&amp;N10&amp;");"</w:t>
       </w:r>
     </w:p>
     <w:p/>
@@ -881,8 +812,27 @@
       </w:r>
     </w:p>
     <w:p>
-      <w:bookmarkStart w:id="0" w:name="_GoBack"/>
-      <w:bookmarkEnd w:id="0"/>
+      <w:r>
+        <w:t>See 2020est.png</w:t>
+      </w:r>
+    </w:p>
+    <w:p>
+      <w:pPr>
+        <w:rPr>
+          <w:rFonts w:ascii="Calibri" w:eastAsia="Times New Roman" w:hAnsi="Calibri" w:cs="Calibri"/>
+          <w:color w:val="000000"/>
+        </w:rPr>
+      </w:pPr>
+      <w:r>
+        <w:t xml:space="preserve">Based on the linear regression in 2020est.png, one can infer the population of Florida would increase by 290,376 residents per year. By this logic, it is inferred that the population for Florida will be </w:t>
+      </w:r>
+      <w:r>
+        <w:rPr>
+          <w:rFonts w:ascii="Calibri" w:eastAsia="Times New Roman" w:hAnsi="Calibri" w:cs="Calibri"/>
+          <w:color w:val="000000"/>
+        </w:rPr>
+        <w:t>21,692,307 in the year 2020.</w:t>
+      </w:r>
     </w:p>
     <w:p>
       <w:pPr>
@@ -893,6 +843,21 @@
       </w:r>
     </w:p>
     <w:p>
+      <w:r>
+        <w:t>The data was prepared by selecting the population data and adding it into a .tab file. All of the commas from the population values were purged with find/replace. Each population value was entered on a new row and the corresponding year was added in tandem on the same row, one tab apart.</w:t>
+      </w:r>
+    </w:p>
+    <w:p>
+      <w:r>
+        <w:t xml:space="preserve">See </w:t>
+      </w:r>
+      <w:proofErr w:type="spellStart"/>
+      <w:r>
+        <w:t>floPop.tab</w:t>
+      </w:r>
+      <w:proofErr w:type="spellEnd"/>
+    </w:p>
+    <w:p>
       <w:pPr>
         <w:pStyle w:val="Heading3"/>
       </w:pPr>
@@ -914,6 +879,36 @@
       </w:pPr>
       <w:r>
         <w:t>Q.</w:t>
+      </w:r>
+    </w:p>
+    <w:p>
+      <w:r>
+        <w:t>See 2020est.png</w:t>
+      </w:r>
+    </w:p>
+    <w:p>
+      <w:pPr>
+        <w:rPr>
+          <w:rFonts w:ascii="Calibri" w:eastAsia="Times New Roman" w:hAnsi="Calibri" w:cs="Calibri"/>
+          <w:color w:val="000000"/>
+        </w:rPr>
+      </w:pPr>
+      <w:r>
+        <w:t xml:space="preserve">Based on the linear regression in 2020est.png, one can infer the population of Florida would increase by 290,376 residents per year. By this logic, it is inferred that the population for Florida will be </w:t>
+      </w:r>
+      <w:r>
+        <w:rPr>
+          <w:rFonts w:ascii="Calibri" w:eastAsia="Times New Roman" w:hAnsi="Calibri" w:cs="Calibri"/>
+          <w:color w:val="000000"/>
+        </w:rPr>
+        <w:t>20,821,178 in the year 2017</w:t>
+      </w:r>
+      <w:r>
+        <w:rPr>
+          <w:rFonts w:ascii="Calibri" w:eastAsia="Times New Roman" w:hAnsi="Calibri" w:cs="Calibri"/>
+          <w:color w:val="000000"/>
+        </w:rPr>
+        <w:t>.</w:t>
       </w:r>
     </w:p>
     <w:p>

</xml_diff>